<commit_message>
updated resume and cover letter for full time
</commit_message>
<xml_diff>
--- a/documents/coverletter.docx
+++ b/documents/coverletter.docx
@@ -1,6 +1,6 @@
 
 <file path=word/document.xml><?xml version="1.0" encoding="utf-8"?>
-<w:document xmlns:wpc="http://schemas.microsoft.com/office/word/2010/wordprocessingCanvas" xmlns:cx="http://schemas.microsoft.com/office/drawing/2014/chartex" xmlns:cx1="http://schemas.microsoft.com/office/drawing/2015/9/8/chartex" xmlns:cx2="http://schemas.microsoft.com/office/drawing/2015/10/21/chartex" xmlns:cx3="http://schemas.microsoft.com/office/drawing/2016/5/9/chartex" xmlns:cx4="http://schemas.microsoft.com/office/drawing/2016/5/10/chartex" xmlns:cx5="http://schemas.microsoft.com/office/drawing/2016/5/11/chartex" xmlns:cx6="http://schemas.microsoft.com/office/drawing/2016/5/12/chartex" xmlns:cx7="http://schemas.microsoft.com/office/drawing/2016/5/13/chartex" xmlns:cx8="http://schemas.microsoft.com/office/drawing/2016/5/14/chartex" xmlns:mc="http://schemas.openxmlformats.org/markup-compatibility/2006" xmlns:aink="http://schemas.microsoft.com/office/drawing/2016/ink" xmlns:am3d="http://schemas.microsoft.com/office/drawing/2017/model3d" xmlns:o="urn:schemas-microsoft-com:office:office" xmlns:r="http://schemas.openxmlformats.org/officeDocument/2006/relationships" xmlns:m="http://schemas.openxmlformats.org/officeDocument/2006/math" xmlns:v="urn:schemas-microsoft-com:vml" xmlns:wp14="http://schemas.microsoft.com/office/word/2010/wordprocessingDrawing" xmlns:wp="http://schemas.openxmlformats.org/drawingml/2006/wordprocessingDrawing" xmlns:w10="urn:schemas-microsoft-com:office:word" xmlns:w="http://schemas.openxmlformats.org/wordprocessingml/2006/main" xmlns:w14="http://schemas.microsoft.com/office/word/2010/wordml" xmlns:w15="http://schemas.microsoft.com/office/word/2012/wordml" xmlns:w16cex="http://schemas.microsoft.com/office/word/2018/wordml/cex" xmlns:w16cid="http://schemas.microsoft.com/office/word/2016/wordml/cid" xmlns:w16="http://schemas.microsoft.com/office/word/2018/wordml" xmlns:w16se="http://schemas.microsoft.com/office/word/2015/wordml/symex" xmlns:wpg="http://schemas.microsoft.com/office/word/2010/wordprocessingGroup" xmlns:wpi="http://schemas.microsoft.com/office/word/2010/wordprocessingInk" xmlns:wne="http://schemas.microsoft.com/office/word/2006/wordml" xmlns:wps="http://schemas.microsoft.com/office/word/2010/wordprocessingShape" mc:Ignorable="w14 w15 w16se w16cid w16 w16cex wp14">
+<w:document xmlns:wpc="http://schemas.microsoft.com/office/word/2010/wordprocessingCanvas" xmlns:cx="http://schemas.microsoft.com/office/drawing/2014/chartex" xmlns:cx1="http://schemas.microsoft.com/office/drawing/2015/9/8/chartex" xmlns:cx2="http://schemas.microsoft.com/office/drawing/2015/10/21/chartex" xmlns:cx3="http://schemas.microsoft.com/office/drawing/2016/5/9/chartex" xmlns:cx4="http://schemas.microsoft.com/office/drawing/2016/5/10/chartex" xmlns:cx5="http://schemas.microsoft.com/office/drawing/2016/5/11/chartex" xmlns:cx6="http://schemas.microsoft.com/office/drawing/2016/5/12/chartex" xmlns:cx7="http://schemas.microsoft.com/office/drawing/2016/5/13/chartex" xmlns:cx8="http://schemas.microsoft.com/office/drawing/2016/5/14/chartex" xmlns:mc="http://schemas.openxmlformats.org/markup-compatibility/2006" xmlns:aink="http://schemas.microsoft.com/office/drawing/2016/ink" xmlns:am3d="http://schemas.microsoft.com/office/drawing/2017/model3d" xmlns:o="urn:schemas-microsoft-com:office:office" xmlns:r="http://schemas.openxmlformats.org/officeDocument/2006/relationships" xmlns:m="http://schemas.openxmlformats.org/officeDocument/2006/math" xmlns:v="urn:schemas-microsoft-com:vml" xmlns:wp14="http://schemas.microsoft.com/office/word/2010/wordprocessingDrawing" xmlns:wp="http://schemas.openxmlformats.org/drawingml/2006/wordprocessingDrawing" xmlns:w10="urn:schemas-microsoft-com:office:word" xmlns:w="http://schemas.openxmlformats.org/wordprocessingml/2006/main" xmlns:w14="http://schemas.microsoft.com/office/word/2010/wordml" xmlns:w15="http://schemas.microsoft.com/office/word/2012/wordml" xmlns:w16cex="http://schemas.microsoft.com/office/word/2018/wordml/cex" xmlns:w16cid="http://schemas.microsoft.com/office/word/2016/wordml/cid" xmlns:w16="http://schemas.microsoft.com/office/word/2018/wordml" xmlns:w16sdtdh="http://schemas.microsoft.com/office/word/2020/wordml/sdtdatahash" xmlns:w16se="http://schemas.microsoft.com/office/word/2015/wordml/symex" xmlns:wpg="http://schemas.microsoft.com/office/word/2010/wordprocessingGroup" xmlns:wpi="http://schemas.microsoft.com/office/word/2010/wordprocessingInk" xmlns:wne="http://schemas.microsoft.com/office/word/2006/wordml" xmlns:wps="http://schemas.microsoft.com/office/word/2010/wordprocessingShape" mc:Ignorable="w14 w15 w16se w16cid w16 w16cex w16sdtdh wp14">
   <w:body>
     <w:p>
       <w:pPr>
@@ -43,7 +43,13 @@
         <w:t xml:space="preserve">, Boston. </w:t>
       </w:r>
       <w:r>
-        <w:t xml:space="preserve"> My current GPA is 3.78/ 4. </w:t>
+        <w:t xml:space="preserve"> My current GPA is 3.</w:t>
+      </w:r>
+      <w:r>
+        <w:t>91</w:t>
+      </w:r>
+      <w:r>
+        <w:t xml:space="preserve">/4. </w:t>
       </w:r>
       <w:r>
         <w:t>And</w:t>
@@ -55,7 +61,7 @@
         <w:t xml:space="preserve">I will be graduating by </w:t>
       </w:r>
       <w:r>
-        <w:t>April</w:t>
+        <w:t>May</w:t>
       </w:r>
       <w:r>
         <w:t xml:space="preserve"> 2022.</w:t>
@@ -96,7 +102,13 @@
         <w:t>;</w:t>
       </w:r>
       <w:r>
-        <w:t xml:space="preserve"> I have an overall work experience of </w:t>
+        <w:t xml:space="preserve"> I </w:t>
+      </w:r>
+      <w:r>
+        <w:t>worked for</w:t>
+      </w:r>
+      <w:r>
+        <w:t xml:space="preserve"> </w:t>
       </w:r>
       <w:r>
         <w:t>around 7.5</w:t>
@@ -111,16 +123,19 @@
         <w:t>,</w:t>
       </w:r>
       <w:r>
-        <w:t xml:space="preserve"> and my work involved</w:t>
-      </w:r>
-      <w:r>
-        <w:t xml:space="preserve"> problem</w:t>
-      </w:r>
-      <w:r>
-        <w:t>-</w:t>
-      </w:r>
-      <w:r>
-        <w:t>solving in the areas of Image Processing, Optical Character Recognition, Enterprise Application Development, Accessibility Evaluation, Data Engineering, and Machine Learning at the companies Altair Engineering, Oracle, Hitachi Vantara</w:t>
+        <w:t xml:space="preserve"> and my work </w:t>
+      </w:r>
+      <w:r>
+        <w:t>i</w:t>
+      </w:r>
+      <w:r>
+        <w:t xml:space="preserve">nvolved problem-solving in the areas of Image Processing, Optical Character Recognition, Natural Language Processing, Enterprise Application Development at 3 tech companies, </w:t>
+      </w:r>
+      <w:r>
+        <w:t>Waterline Data (acquired by Hitachi Vantara)</w:t>
+      </w:r>
+      <w:r>
+        <w:t>, Oracle, Altair Engineering</w:t>
       </w:r>
       <w:r>
         <w:t>.</w:t>
@@ -132,7 +147,13 @@
         <w:t>s</w:t>
       </w:r>
       <w:r>
-        <w:t>ter’s, I had a job offer for the L62 role at Microsoft [</w:t>
+        <w:t xml:space="preserve">ter’s, I had a job offer for the </w:t>
+      </w:r>
+      <w:r>
+        <w:t>Senior Software Engineer</w:t>
+      </w:r>
+      <w:r>
+        <w:t xml:space="preserve"> role at Microsoft [</w:t>
       </w:r>
       <w:hyperlink r:id="rId5" w:history="1">
         <w:r>
@@ -184,24 +205,27 @@
         <w:t>“</w:t>
       </w:r>
       <w:r>
-        <w:t>Machine Learning Engineer/ Data Scientist/ Quantitative Researcher</w:t>
-      </w:r>
-      <w:r>
-        <w:t xml:space="preserve"> Internships</w:t>
-      </w:r>
-      <w:r>
-        <w:t>/ Co-ops</w:t>
-      </w:r>
-      <w:r>
-        <w:t xml:space="preserve"> (Summer/ Fall 2021)” opportunities.</w:t>
-      </w:r>
-    </w:p>
-    <w:p>
-      <w:pPr>
-        <w:jc w:val="both"/>
-      </w:pPr>
-      <w:r>
-        <w:t xml:space="preserve">My coursework includes the following courses: </w:t>
+        <w:t>Machine Learning</w:t>
+      </w:r>
+      <w:r>
+        <w:t xml:space="preserve"> Engineer</w:t>
+      </w:r>
+      <w:r>
+        <w:t>” opportunities.</w:t>
+      </w:r>
+    </w:p>
+    <w:p>
+      <w:pPr>
+        <w:jc w:val="both"/>
+      </w:pPr>
+      <w:r>
+        <w:t>My coursework includes the following courses</w:t>
+      </w:r>
+      <w:r>
+        <w:t xml:space="preserve"> (taken in order)</w:t>
+      </w:r>
+      <w:r>
+        <w:t>:</w:t>
       </w:r>
     </w:p>
     <w:p>
@@ -289,6 +313,9 @@
           <w:numId w:val="3"/>
         </w:numPr>
         <w:jc w:val="both"/>
+        <w:rPr>
+          <w:color w:val="538135" w:themeColor="accent6" w:themeShade="BF"/>
+        </w:rPr>
       </w:pPr>
       <w:r>
         <w:rPr>
@@ -311,22 +338,25 @@
           <w:numId w:val="3"/>
         </w:numPr>
         <w:jc w:val="both"/>
-      </w:pPr>
-      <w:r>
-        <w:rPr>
-          <w:color w:val="BF8F00" w:themeColor="accent4" w:themeShade="BF"/>
+        <w:rPr>
+          <w:color w:val="538135" w:themeColor="accent6" w:themeShade="BF"/>
+        </w:rPr>
+      </w:pPr>
+      <w:r>
+        <w:rPr>
+          <w:color w:val="538135" w:themeColor="accent6" w:themeShade="BF"/>
         </w:rPr>
         <w:t>CS</w:t>
       </w:r>
       <w:r>
         <w:rPr>
-          <w:color w:val="BF8F00" w:themeColor="accent4" w:themeShade="BF"/>
+          <w:color w:val="538135" w:themeColor="accent6" w:themeShade="BF"/>
         </w:rPr>
         <w:t xml:space="preserve"> </w:t>
       </w:r>
       <w:r>
         <w:rPr>
-          <w:color w:val="BF8F00" w:themeColor="accent4" w:themeShade="BF"/>
+          <w:color w:val="538135" w:themeColor="accent6" w:themeShade="BF"/>
         </w:rPr>
         <w:t>6140 – Machine Learning</w:t>
       </w:r>
@@ -339,12 +369,84 @@
           <w:numId w:val="3"/>
         </w:numPr>
         <w:jc w:val="both"/>
+        <w:rPr>
+          <w:color w:val="538135" w:themeColor="accent6" w:themeShade="BF"/>
+        </w:rPr>
+      </w:pPr>
+      <w:r>
+        <w:rPr>
+          <w:color w:val="538135" w:themeColor="accent6" w:themeShade="BF"/>
+        </w:rPr>
+        <w:t>MATH</w:t>
+      </w:r>
+      <w:r>
+        <w:rPr>
+          <w:color w:val="538135" w:themeColor="accent6" w:themeShade="BF"/>
+        </w:rPr>
+        <w:t xml:space="preserve"> </w:t>
+      </w:r>
+      <w:r>
+        <w:rPr>
+          <w:color w:val="538135" w:themeColor="accent6" w:themeShade="BF"/>
+        </w:rPr>
+        <w:t>7343 – Applied Statistics</w:t>
+      </w:r>
+    </w:p>
+    <w:p>
+      <w:pPr>
+        <w:pStyle w:val="ListParagraph"/>
+        <w:numPr>
+          <w:ilvl w:val="0"/>
+          <w:numId w:val="3"/>
+        </w:numPr>
+        <w:jc w:val="both"/>
+        <w:rPr>
+          <w:color w:val="538135" w:themeColor="accent6" w:themeShade="BF"/>
+        </w:rPr>
+      </w:pPr>
+      <w:r>
+        <w:rPr>
+          <w:color w:val="538135" w:themeColor="accent6" w:themeShade="BF"/>
+        </w:rPr>
+        <w:t>MATH 7233 – Graph Theory</w:t>
+      </w:r>
+    </w:p>
+    <w:p>
+      <w:pPr>
+        <w:pStyle w:val="ListParagraph"/>
+        <w:numPr>
+          <w:ilvl w:val="0"/>
+          <w:numId w:val="3"/>
+        </w:numPr>
+        <w:jc w:val="both"/>
+        <w:rPr>
+          <w:color w:val="538135" w:themeColor="accent6" w:themeShade="BF"/>
+        </w:rPr>
+      </w:pPr>
+      <w:r>
+        <w:rPr>
+          <w:color w:val="538135" w:themeColor="accent6" w:themeShade="BF"/>
+        </w:rPr>
+        <w:t>CS 5330 – Pattern Recognition and Computer Vision</w:t>
+      </w:r>
+    </w:p>
+    <w:p>
+      <w:pPr>
+        <w:pStyle w:val="ListParagraph"/>
+        <w:numPr>
+          <w:ilvl w:val="0"/>
+          <w:numId w:val="3"/>
+        </w:numPr>
+        <w:jc w:val="both"/>
+        <w:rPr>
+          <w:color w:val="538135" w:themeColor="accent6" w:themeShade="BF"/>
+        </w:rPr>
       </w:pPr>
       <w:r>
         <w:rPr>
           <w:color w:val="BF8F00" w:themeColor="accent4" w:themeShade="BF"/>
         </w:rPr>
-        <w:t>MATH</w:t>
+        <w:t>MATH 7243 –</w:t>
       </w:r>
       <w:r>
         <w:rPr>
@@ -356,16 +458,12 @@
         <w:rPr>
           <w:color w:val="BF8F00" w:themeColor="accent4" w:themeShade="BF"/>
         </w:rPr>
-        <w:t>7343 – Applied Statistics</w:t>
-      </w:r>
-    </w:p>
-    <w:p>
-      <w:pPr>
-        <w:jc w:val="both"/>
-        <w:rPr>
-          <w:b/>
-          <w:bCs/>
-        </w:rPr>
+        <w:t>Statistical Learning Theory</w:t>
+      </w:r>
+    </w:p>
+    <w:p>
+      <w:pPr>
+        <w:jc w:val="both"/>
       </w:pPr>
       <w:r>
         <w:rPr>
@@ -385,346 +483,28 @@
     </w:p>
     <w:p>
       <w:pPr>
-        <w:jc w:val="both"/>
-      </w:pPr>
-      <w:r>
-        <w:rPr>
-          <w:b/>
-          <w:bCs/>
-        </w:rPr>
-        <w:t>Upcoming Coursework</w:t>
-      </w:r>
-      <w:r>
-        <w:t xml:space="preserve">: </w:t>
-      </w:r>
-    </w:p>
-    <w:p>
-      <w:pPr>
-        <w:pStyle w:val="ListParagraph"/>
-        <w:numPr>
-          <w:ilvl w:val="0"/>
-          <w:numId w:val="2"/>
-        </w:numPr>
-        <w:jc w:val="both"/>
-      </w:pPr>
-      <w:r>
-        <w:t>CS 6120</w:t>
-      </w:r>
-      <w:r>
-        <w:t xml:space="preserve"> – </w:t>
-      </w:r>
-      <w:r>
-        <w:t>Natural Language Processing</w:t>
-      </w:r>
-    </w:p>
-    <w:p>
-      <w:pPr>
-        <w:pStyle w:val="ListParagraph"/>
-        <w:numPr>
-          <w:ilvl w:val="0"/>
-          <w:numId w:val="2"/>
-        </w:numPr>
-        <w:jc w:val="both"/>
-      </w:pPr>
-      <w:r>
-        <w:t>OR</w:t>
-      </w:r>
-      <w:r>
-        <w:t xml:space="preserve"> </w:t>
-      </w:r>
-      <w:r>
-        <w:t>7240 – Integer and Nonlinear Optimization</w:t>
-      </w:r>
-    </w:p>
-    <w:p>
-      <w:pPr>
-        <w:pStyle w:val="ListParagraph"/>
-        <w:numPr>
-          <w:ilvl w:val="0"/>
-          <w:numId w:val="2"/>
-        </w:numPr>
-        <w:jc w:val="both"/>
-      </w:pPr>
-      <w:r>
-        <w:t xml:space="preserve">CS </w:t>
-      </w:r>
-      <w:r>
-        <w:t>7</w:t>
-      </w:r>
-      <w:r>
-        <w:t>140</w:t>
-      </w:r>
-      <w:r>
-        <w:t xml:space="preserve"> – </w:t>
-      </w:r>
-      <w:r>
-        <w:t>Advanced Machine Learning (</w:t>
-      </w:r>
-      <w:r>
-        <w:rPr>
-          <w:sz w:val="16"/>
-          <w:szCs w:val="16"/>
-        </w:rPr>
-        <w:t>Graphical Models, L</w:t>
-      </w:r>
-      <w:r>
-        <w:rPr>
-          <w:sz w:val="16"/>
-          <w:szCs w:val="16"/>
-        </w:rPr>
-        <w:t xml:space="preserve">atent </w:t>
-      </w:r>
-      <w:r>
-        <w:rPr>
-          <w:sz w:val="16"/>
-          <w:szCs w:val="16"/>
-        </w:rPr>
-        <w:t>D</w:t>
-      </w:r>
-      <w:r>
-        <w:rPr>
-          <w:sz w:val="16"/>
-          <w:szCs w:val="16"/>
-        </w:rPr>
-        <w:t xml:space="preserve">irichlet </w:t>
-      </w:r>
-      <w:r>
-        <w:rPr>
-          <w:sz w:val="16"/>
-          <w:szCs w:val="16"/>
-        </w:rPr>
-        <w:t>A</w:t>
-      </w:r>
-      <w:r>
-        <w:rPr>
-          <w:sz w:val="16"/>
-          <w:szCs w:val="16"/>
-        </w:rPr>
-        <w:t>llocation</w:t>
-      </w:r>
-      <w:r>
-        <w:rPr>
-          <w:sz w:val="16"/>
-          <w:szCs w:val="16"/>
-        </w:rPr>
-        <w:t xml:space="preserve">, </w:t>
-      </w:r>
-      <w:r>
-        <w:rPr>
-          <w:sz w:val="16"/>
-          <w:szCs w:val="16"/>
-        </w:rPr>
-        <w:t xml:space="preserve">MCMC, </w:t>
-      </w:r>
-      <w:r>
-        <w:rPr>
-          <w:sz w:val="16"/>
-          <w:szCs w:val="16"/>
-        </w:rPr>
-        <w:t>GAN, etc.,</w:t>
-      </w:r>
-      <w:r>
-        <w:t>)</w:t>
-      </w:r>
-    </w:p>
-    <w:p>
-      <w:pPr>
         <w:autoSpaceDE w:val="0"/>
         <w:autoSpaceDN w:val="0"/>
         <w:adjustRightInd w:val="0"/>
         <w:spacing w:after="0" w:line="240" w:lineRule="auto"/>
         <w:jc w:val="both"/>
-        <w:rPr>
-          <w:b/>
-          <w:bCs/>
-        </w:rPr>
-      </w:pPr>
-      <w:r>
-        <w:rPr>
-          <w:b/>
-          <w:bCs/>
-        </w:rPr>
-        <w:t xml:space="preserve">My </w:t>
-      </w:r>
-      <w:r>
-        <w:rPr>
-          <w:b/>
-          <w:bCs/>
-        </w:rPr>
-        <w:t>Research</w:t>
-      </w:r>
-      <w:r>
-        <w:rPr>
-          <w:b/>
-          <w:bCs/>
-        </w:rPr>
-        <w:t>:</w:t>
-      </w:r>
-    </w:p>
-    <w:p>
-      <w:pPr>
-        <w:pStyle w:val="ListParagraph"/>
-        <w:numPr>
-          <w:ilvl w:val="0"/>
-          <w:numId w:val="1"/>
-        </w:numPr>
-        <w:autoSpaceDE w:val="0"/>
-        <w:autoSpaceDN w:val="0"/>
-        <w:adjustRightInd w:val="0"/>
-        <w:spacing w:after="0" w:line="240" w:lineRule="auto"/>
-        <w:jc w:val="both"/>
-      </w:pPr>
-      <w:r>
-        <w:t xml:space="preserve">Time Series Analysis of average runs </w:t>
-      </w:r>
-      <w:r>
-        <w:t xml:space="preserve">of opening batters of baseball </w:t>
-      </w:r>
-      <w:r>
-        <w:t xml:space="preserve">using Markov Chain </w:t>
+      </w:pPr>
+      <w:r>
+        <w:t>I have</w:t>
+      </w:r>
+      <w:r>
+        <w:t xml:space="preserve"> self-</w:t>
+      </w:r>
+      <w:r>
+        <w:t>learn</w:t>
+      </w:r>
+      <w:r>
+        <w:t>ed</w:t>
+      </w:r>
+      <w:r>
+        <w:t xml:space="preserve"> courses related to Machine Learning from </w:t>
       </w:r>
       <w:hyperlink r:id="rId7" w:history="1">
-        <w:r>
-          <w:rPr>
-            <w:rStyle w:val="Hyperlink"/>
-          </w:rPr>
-          <w:t>[</w:t>
-        </w:r>
-        <w:r>
-          <w:rPr>
-            <w:rStyle w:val="Hyperlink"/>
-          </w:rPr>
-          <w:t>1</w:t>
-        </w:r>
-        <w:r>
-          <w:rPr>
-            <w:rStyle w:val="Hyperlink"/>
-          </w:rPr>
-          <w:t>]</w:t>
-        </w:r>
-      </w:hyperlink>
-    </w:p>
-    <w:p>
-      <w:pPr>
-        <w:pStyle w:val="ListParagraph"/>
-        <w:numPr>
-          <w:ilvl w:val="0"/>
-          <w:numId w:val="1"/>
-        </w:numPr>
-        <w:autoSpaceDE w:val="0"/>
-        <w:autoSpaceDN w:val="0"/>
-        <w:adjustRightInd w:val="0"/>
-        <w:spacing w:after="0" w:line="240" w:lineRule="auto"/>
-        <w:jc w:val="both"/>
-      </w:pPr>
-      <w:r>
-        <w:t>Predator-Prey Modeling</w:t>
-      </w:r>
-      <w:r>
-        <w:t xml:space="preserve"> with</w:t>
-      </w:r>
-      <w:r>
-        <w:t xml:space="preserve"> </w:t>
-      </w:r>
-      <w:proofErr w:type="spellStart"/>
-      <w:r>
-        <w:t>Lotka</w:t>
-      </w:r>
-      <w:proofErr w:type="spellEnd"/>
-      <w:r>
-        <w:t>-Volterra with</w:t>
-      </w:r>
-      <w:r>
-        <w:t xml:space="preserve"> </w:t>
-      </w:r>
-      <w:r>
-        <w:t>w</w:t>
-      </w:r>
-      <w:r>
-        <w:t xml:space="preserve">eak Allee </w:t>
-      </w:r>
-      <w:r>
-        <w:t>e</w:t>
-      </w:r>
-      <w:r>
-        <w:t>ffect</w:t>
-      </w:r>
-      <w:r>
-        <w:t xml:space="preserve"> and</w:t>
-      </w:r>
-      <w:r>
-        <w:t xml:space="preserve"> Pesticide Usage</w:t>
-      </w:r>
-      <w:r>
-        <w:t xml:space="preserve"> </w:t>
-      </w:r>
-      <w:hyperlink r:id="rId8" w:history="1">
-        <w:r>
-          <w:rPr>
-            <w:rStyle w:val="Hyperlink"/>
-          </w:rPr>
-          <w:t>[2]</w:t>
-        </w:r>
-      </w:hyperlink>
-    </w:p>
-    <w:p>
-      <w:pPr>
-        <w:pStyle w:val="ListParagraph"/>
-        <w:numPr>
-          <w:ilvl w:val="0"/>
-          <w:numId w:val="1"/>
-        </w:numPr>
-        <w:autoSpaceDE w:val="0"/>
-        <w:autoSpaceDN w:val="0"/>
-        <w:adjustRightInd w:val="0"/>
-        <w:spacing w:after="0" w:line="240" w:lineRule="auto"/>
-        <w:jc w:val="both"/>
-      </w:pPr>
-      <w:r>
-        <w:t xml:space="preserve">Numerical Algorithm for solving Non-Homogeneous Time Varying Coefficient Couped ODE </w:t>
-      </w:r>
-      <w:hyperlink r:id="rId9" w:history="1">
-        <w:r>
-          <w:rPr>
-            <w:rStyle w:val="Hyperlink"/>
-          </w:rPr>
-          <w:t>[3]</w:t>
-        </w:r>
-      </w:hyperlink>
-    </w:p>
-    <w:p>
-      <w:pPr>
-        <w:autoSpaceDE w:val="0"/>
-        <w:autoSpaceDN w:val="0"/>
-        <w:adjustRightInd w:val="0"/>
-        <w:spacing w:after="0" w:line="240" w:lineRule="auto"/>
-        <w:jc w:val="both"/>
-      </w:pPr>
-    </w:p>
-    <w:p>
-      <w:pPr>
-        <w:autoSpaceDE w:val="0"/>
-        <w:autoSpaceDN w:val="0"/>
-        <w:adjustRightInd w:val="0"/>
-        <w:spacing w:after="0" w:line="240" w:lineRule="auto"/>
-        <w:jc w:val="both"/>
-      </w:pPr>
-      <w:r>
-        <w:t>I have</w:t>
-      </w:r>
-      <w:r>
-        <w:t xml:space="preserve"> self-</w:t>
-      </w:r>
-      <w:r>
-        <w:t>learn</w:t>
-      </w:r>
-      <w:r>
-        <w:t>ed</w:t>
-      </w:r>
-      <w:r>
-        <w:t xml:space="preserve"> courses related to Machine Learning from </w:t>
-      </w:r>
-      <w:hyperlink r:id="rId10" w:history="1">
         <w:r>
           <w:rPr>
             <w:rStyle w:val="Hyperlink"/>
@@ -741,7 +521,7 @@
       <w:r>
         <w:t xml:space="preserve">/ </w:t>
       </w:r>
-      <w:hyperlink r:id="rId11" w:history="1">
+      <w:hyperlink r:id="rId8" w:history="1">
         <w:r>
           <w:rPr>
             <w:rStyle w:val="Hyperlink"/>
@@ -764,7 +544,7 @@
       <w:r>
         <w:t xml:space="preserve"> (</w:t>
       </w:r>
-      <w:hyperlink r:id="rId12" w:history="1">
+      <w:hyperlink r:id="rId9" w:history="1">
         <w:r>
           <w:rPr>
             <w:rStyle w:val="Hyperlink"/>
@@ -776,7 +556,7 @@
         <w:t>)</w:t>
       </w:r>
       <w:r>
-        <w:t xml:space="preserve"> accordingly.</w:t>
+        <w:t>.</w:t>
       </w:r>
     </w:p>
     <w:p>
@@ -822,7 +602,13 @@
         <w:t xml:space="preserve">I took a visionary </w:t>
       </w:r>
       <w:r>
-        <w:t>decision to pursue formal education and fill</w:t>
+        <w:t>decision to pursue formal education</w:t>
+      </w:r>
+      <w:r>
+        <w:t xml:space="preserve"> in Applied Mathematics</w:t>
+      </w:r>
+      <w:r>
+        <w:t xml:space="preserve"> and fill</w:t>
       </w:r>
       <w:r>
         <w:t xml:space="preserve"> the missing gaps to achieve my long-term </w:t>
@@ -901,8 +687,8 @@
         <w:tblLook w:val="04A0" w:firstRow="1" w:lastRow="0" w:firstColumn="1" w:lastColumn="0" w:noHBand="0" w:noVBand="1"/>
       </w:tblPr>
       <w:tblGrid>
-        <w:gridCol w:w="4495"/>
-        <w:gridCol w:w="4611"/>
+        <w:gridCol w:w="4320"/>
+        <w:gridCol w:w="4786"/>
       </w:tblGrid>
       <w:tr>
         <w:trPr>
@@ -910,7 +696,7 @@
         </w:trPr>
         <w:tc>
           <w:tcPr>
-            <w:tcW w:w="4495" w:type="dxa"/>
+            <w:tcW w:w="4320" w:type="dxa"/>
           </w:tcPr>
           <w:p>
             <w:pPr>
@@ -923,7 +709,7 @@
             <w:r>
               <w:t xml:space="preserve">LinkedIn Profile: </w:t>
             </w:r>
-            <w:hyperlink r:id="rId13" w:history="1">
+            <w:hyperlink r:id="rId10" w:history="1">
               <w:r>
                 <w:rPr>
                   <w:rStyle w:val="Hyperlink"/>
@@ -947,7 +733,7 @@
         </w:tc>
         <w:tc>
           <w:tcPr>
-            <w:tcW w:w="4611" w:type="dxa"/>
+            <w:tcW w:w="4786" w:type="dxa"/>
           </w:tcPr>
           <w:p>
             <w:pPr>
@@ -960,14 +746,17 @@
             <w:r>
               <w:t xml:space="preserve">Primary Email ID: </w:t>
             </w:r>
-            <w:hyperlink r:id="rId14" w:history="1">
+            <w:hyperlink r:id="rId11" w:history="1">
               <w:r>
                 <w:rPr>
                   <w:rStyle w:val="Hyperlink"/>
                 </w:rPr>
-                <w:t>thirandas.s@northeastern.edu</w:t>
+                <w:t>saint.math.1729@gmail.com</w:t>
               </w:r>
             </w:hyperlink>
+            <w:r>
+              <w:t xml:space="preserve"> </w:t>
+            </w:r>
           </w:p>
         </w:tc>
       </w:tr>
@@ -977,7 +766,7 @@
         </w:trPr>
         <w:tc>
           <w:tcPr>
-            <w:tcW w:w="4495" w:type="dxa"/>
+            <w:tcW w:w="4320" w:type="dxa"/>
           </w:tcPr>
           <w:p>
             <w:pPr>
@@ -990,7 +779,7 @@
             <w:r>
               <w:t xml:space="preserve">GitHub Profile: </w:t>
             </w:r>
-            <w:hyperlink r:id="rId15" w:history="1">
+            <w:hyperlink r:id="rId12" w:history="1">
               <w:r>
                 <w:rPr>
                   <w:rStyle w:val="Hyperlink"/>
@@ -1002,7 +791,7 @@
         </w:tc>
         <w:tc>
           <w:tcPr>
-            <w:tcW w:w="4611" w:type="dxa"/>
+            <w:tcW w:w="4786" w:type="dxa"/>
           </w:tcPr>
           <w:p>
             <w:pPr>
@@ -1017,14 +806,14 @@
               </w:rPr>
             </w:pPr>
             <w:r>
-              <w:t xml:space="preserve">Personal Email ID: </w:t>
+              <w:t xml:space="preserve">University Email ID: </w:t>
             </w:r>
-            <w:hyperlink r:id="rId16" w:history="1">
+            <w:hyperlink r:id="rId13" w:history="1">
               <w:r>
                 <w:rPr>
                   <w:rStyle w:val="Hyperlink"/>
                 </w:rPr>
-                <w:t>saint.math.1729@gmail.com</w:t>
+                <w:t>thirandas.s@northeastern.edu</w:t>
               </w:r>
             </w:hyperlink>
           </w:p>
@@ -1033,7 +822,7 @@
       <w:tr>
         <w:tc>
           <w:tcPr>
-            <w:tcW w:w="4495" w:type="dxa"/>
+            <w:tcW w:w="4320" w:type="dxa"/>
           </w:tcPr>
           <w:p>
             <w:pPr>
@@ -1046,7 +835,7 @@
             <w:r>
               <w:t xml:space="preserve">Portfolio: </w:t>
             </w:r>
-            <w:hyperlink r:id="rId17" w:history="1">
+            <w:hyperlink r:id="rId14" w:history="1">
               <w:r>
                 <w:rPr>
                   <w:rStyle w:val="Hyperlink"/>
@@ -1058,7 +847,7 @@
         </w:tc>
         <w:tc>
           <w:tcPr>
-            <w:tcW w:w="4611" w:type="dxa"/>
+            <w:tcW w:w="4786" w:type="dxa"/>
           </w:tcPr>
           <w:p>
             <w:pPr>
@@ -1104,7 +893,7 @@
 </file>
 
 <file path=word/numbering.xml><?xml version="1.0" encoding="utf-8"?>
-<w:numbering xmlns:wpc="http://schemas.microsoft.com/office/word/2010/wordprocessingCanvas" xmlns:cx="http://schemas.microsoft.com/office/drawing/2014/chartex" xmlns:cx1="http://schemas.microsoft.com/office/drawing/2015/9/8/chartex" xmlns:cx2="http://schemas.microsoft.com/office/drawing/2015/10/21/chartex" xmlns:cx3="http://schemas.microsoft.com/office/drawing/2016/5/9/chartex" xmlns:cx4="http://schemas.microsoft.com/office/drawing/2016/5/10/chartex" xmlns:cx5="http://schemas.microsoft.com/office/drawing/2016/5/11/chartex" xmlns:cx6="http://schemas.microsoft.com/office/drawing/2016/5/12/chartex" xmlns:cx7="http://schemas.microsoft.com/office/drawing/2016/5/13/chartex" xmlns:cx8="http://schemas.microsoft.com/office/drawing/2016/5/14/chartex" xmlns:mc="http://schemas.openxmlformats.org/markup-compatibility/2006" xmlns:aink="http://schemas.microsoft.com/office/drawing/2016/ink" xmlns:am3d="http://schemas.microsoft.com/office/drawing/2017/model3d" xmlns:o="urn:schemas-microsoft-com:office:office" xmlns:r="http://schemas.openxmlformats.org/officeDocument/2006/relationships" xmlns:m="http://schemas.openxmlformats.org/officeDocument/2006/math" xmlns:v="urn:schemas-microsoft-com:vml" xmlns:wp14="http://schemas.microsoft.com/office/word/2010/wordprocessingDrawing" xmlns:wp="http://schemas.openxmlformats.org/drawingml/2006/wordprocessingDrawing" xmlns:w10="urn:schemas-microsoft-com:office:word" xmlns:w="http://schemas.openxmlformats.org/wordprocessingml/2006/main" xmlns:w14="http://schemas.microsoft.com/office/word/2010/wordml" xmlns:w15="http://schemas.microsoft.com/office/word/2012/wordml" xmlns:w16cex="http://schemas.microsoft.com/office/word/2018/wordml/cex" xmlns:w16cid="http://schemas.microsoft.com/office/word/2016/wordml/cid" xmlns:w16="http://schemas.microsoft.com/office/word/2018/wordml" xmlns:w16se="http://schemas.microsoft.com/office/word/2015/wordml/symex" xmlns:wpg="http://schemas.microsoft.com/office/word/2010/wordprocessingGroup" xmlns:wpi="http://schemas.microsoft.com/office/word/2010/wordprocessingInk" xmlns:wne="http://schemas.microsoft.com/office/word/2006/wordml" xmlns:wps="http://schemas.microsoft.com/office/word/2010/wordprocessingShape" mc:Ignorable="w14 w15 w16se w16cid w16 w16cex wp14">
+<w:numbering xmlns:wpc="http://schemas.microsoft.com/office/word/2010/wordprocessingCanvas" xmlns:cx="http://schemas.microsoft.com/office/drawing/2014/chartex" xmlns:cx1="http://schemas.microsoft.com/office/drawing/2015/9/8/chartex" xmlns:cx2="http://schemas.microsoft.com/office/drawing/2015/10/21/chartex" xmlns:cx3="http://schemas.microsoft.com/office/drawing/2016/5/9/chartex" xmlns:cx4="http://schemas.microsoft.com/office/drawing/2016/5/10/chartex" xmlns:cx5="http://schemas.microsoft.com/office/drawing/2016/5/11/chartex" xmlns:cx6="http://schemas.microsoft.com/office/drawing/2016/5/12/chartex" xmlns:cx7="http://schemas.microsoft.com/office/drawing/2016/5/13/chartex" xmlns:cx8="http://schemas.microsoft.com/office/drawing/2016/5/14/chartex" xmlns:mc="http://schemas.openxmlformats.org/markup-compatibility/2006" xmlns:aink="http://schemas.microsoft.com/office/drawing/2016/ink" xmlns:am3d="http://schemas.microsoft.com/office/drawing/2017/model3d" xmlns:o="urn:schemas-microsoft-com:office:office" xmlns:r="http://schemas.openxmlformats.org/officeDocument/2006/relationships" xmlns:m="http://schemas.openxmlformats.org/officeDocument/2006/math" xmlns:v="urn:schemas-microsoft-com:vml" xmlns:wp14="http://schemas.microsoft.com/office/word/2010/wordprocessingDrawing" xmlns:wp="http://schemas.openxmlformats.org/drawingml/2006/wordprocessingDrawing" xmlns:w10="urn:schemas-microsoft-com:office:word" xmlns:w="http://schemas.openxmlformats.org/wordprocessingml/2006/main" xmlns:w14="http://schemas.microsoft.com/office/word/2010/wordml" xmlns:w15="http://schemas.microsoft.com/office/word/2012/wordml" xmlns:w16cex="http://schemas.microsoft.com/office/word/2018/wordml/cex" xmlns:w16cid="http://schemas.microsoft.com/office/word/2016/wordml/cid" xmlns:w16="http://schemas.microsoft.com/office/word/2018/wordml" xmlns:w16sdtdh="http://schemas.microsoft.com/office/word/2020/wordml/sdtdatahash" xmlns:w16se="http://schemas.microsoft.com/office/word/2015/wordml/symex" xmlns:wpg="http://schemas.microsoft.com/office/word/2010/wordprocessingGroup" xmlns:wpi="http://schemas.microsoft.com/office/word/2010/wordprocessingInk" xmlns:wne="http://schemas.microsoft.com/office/word/2006/wordml" xmlns:wps="http://schemas.microsoft.com/office/word/2010/wordprocessingShape" mc:Ignorable="w14 w15 w16se w16cid w16 w16cex w16sdtdh wp14">
   <w:abstractNum w:abstractNumId="0" w15:restartNumberingAfterBreak="0">
     <w:nsid w:val="14AD6AC7"/>
     <w:multiLevelType w:val="hybridMultilevel"/>
@@ -1396,20 +1185,20 @@
       </w:pPr>
     </w:lvl>
   </w:abstractNum>
-  <w:num w:numId="1">
+  <w:num w:numId="1" w16cid:durableId="730813403">
     <w:abstractNumId w:val="0"/>
   </w:num>
-  <w:num w:numId="2">
+  <w:num w:numId="2" w16cid:durableId="1080249812">
     <w:abstractNumId w:val="2"/>
   </w:num>
-  <w:num w:numId="3">
+  <w:num w:numId="3" w16cid:durableId="378549307">
     <w:abstractNumId w:val="1"/>
   </w:num>
 </w:numbering>
 </file>
 
 <file path=word/styles.xml><?xml version="1.0" encoding="utf-8"?>
-<w:styles xmlns:mc="http://schemas.openxmlformats.org/markup-compatibility/2006" xmlns:r="http://schemas.openxmlformats.org/officeDocument/2006/relationships" xmlns:w="http://schemas.openxmlformats.org/wordprocessingml/2006/main" xmlns:w14="http://schemas.microsoft.com/office/word/2010/wordml" xmlns:w15="http://schemas.microsoft.com/office/word/2012/wordml" xmlns:w16cex="http://schemas.microsoft.com/office/word/2018/wordml/cex" xmlns:w16cid="http://schemas.microsoft.com/office/word/2016/wordml/cid" xmlns:w16="http://schemas.microsoft.com/office/word/2018/wordml" xmlns:w16se="http://schemas.microsoft.com/office/word/2015/wordml/symex" mc:Ignorable="w14 w15 w16se w16cid w16 w16cex">
+<w:styles xmlns:mc="http://schemas.openxmlformats.org/markup-compatibility/2006" xmlns:r="http://schemas.openxmlformats.org/officeDocument/2006/relationships" xmlns:w="http://schemas.openxmlformats.org/wordprocessingml/2006/main" xmlns:w14="http://schemas.microsoft.com/office/word/2010/wordml" xmlns:w15="http://schemas.microsoft.com/office/word/2012/wordml" xmlns:w16cex="http://schemas.microsoft.com/office/word/2018/wordml/cex" xmlns:w16cid="http://schemas.microsoft.com/office/word/2016/wordml/cid" xmlns:w16="http://schemas.microsoft.com/office/word/2018/wordml" xmlns:w16sdtdh="http://schemas.microsoft.com/office/word/2020/wordml/sdtdatahash" xmlns:w16se="http://schemas.microsoft.com/office/word/2015/wordml/symex" mc:Ignorable="w14 w15 w16se w16cid w16 w16cex w16sdtdh">
   <w:docDefaults>
     <w:rPrDefault>
       <w:rPr>

</xml_diff>